<commit_message>
ajout de texte test
</commit_message>
<xml_diff>
--- a/Synthese Juin 2015.docx
+++ b/Synthese Juin 2015.docx
@@ -5,6 +5,9 @@
     <w:p>
       <w:pPr>
         <w:spacing w:after="0" w:line="240" w:lineRule="auto"/>
+        <w:rPr>
+          <w:color w:val="660066"/>
+        </w:rPr>
       </w:pPr>
     </w:p>
     <w:p>
@@ -77,6 +80,29 @@
       <w:r>
         <w:t>Normalisation 100% à l’axe</w:t>
       </w:r>
+    </w:p>
+    <w:p>
+      <w:pPr>
+        <w:spacing w:after="0" w:line="240" w:lineRule="auto"/>
+      </w:pPr>
+    </w:p>
+    <w:p>
+      <w:pPr>
+        <w:spacing w:after="0" w:line="240" w:lineRule="auto"/>
+        <w:rPr>
+          <w:b/>
+          <w:color w:val="660066"/>
+        </w:rPr>
+      </w:pPr>
+      <w:r>
+        <w:rPr>
+          <w:b/>
+          <w:color w:val="660066"/>
+        </w:rPr>
+        <w:t>Test MC</w:t>
+      </w:r>
+      <w:bookmarkStart w:id="0" w:name="_GoBack"/>
+      <w:bookmarkEnd w:id="0"/>
     </w:p>
     <w:p>
       <w:pPr>
@@ -604,6 +630,7 @@
           <w:rFonts w:eastAsiaTheme="minorEastAsia"/>
           <w:color w:val="7030A0"/>
         </w:rPr>
+        <w:lastRenderedPageBreak/>
         <w:t>Du coup pénombre, même mesure que pour H&amp;S.</w:t>
       </w:r>
     </w:p>
@@ -621,7 +648,6 @@
           <w:rFonts w:eastAsiaTheme="minorEastAsia"/>
           <w:color w:val="7030A0"/>
         </w:rPr>
-        <w:lastRenderedPageBreak/>
         <w:t>Ona</w:t>
       </w:r>
       <w:proofErr w:type="spellEnd"/>
@@ -1899,7 +1925,15 @@
                 <w:rFonts w:eastAsiaTheme="minorEastAsia"/>
                 <w:sz w:val="20"/>
               </w:rPr>
-              <w:t xml:space="preserve"> 1, atténuation des premières diodes sur la mesure des autres)</w:t>
+              <w:t xml:space="preserve"> 1, atténuation des premières diodes </w:t>
+            </w:r>
+            <w:r>
+              <w:rPr>
+                <w:rFonts w:eastAsiaTheme="minorEastAsia"/>
+                <w:sz w:val="20"/>
+              </w:rPr>
+              <w:lastRenderedPageBreak/>
+              <w:t>sur la mesure des autres)</w:t>
             </w:r>
           </w:p>
         </w:tc>
@@ -2853,7 +2887,15 @@
           <w:rFonts w:eastAsiaTheme="minorEastAsia"/>
           <w:color w:val="7030A0"/>
         </w:rPr>
-        <w:t xml:space="preserve"> pour faire en sorte de ne pas faire des plans trop complexe pour améliorer la cohérence calcul mesure</w:t>
+        <w:t xml:space="preserve"> pour faire en sorte de ne pas faire des plans trop </w:t>
+      </w:r>
+      <w:r>
+        <w:rPr>
+          <w:rFonts w:eastAsiaTheme="minorEastAsia"/>
+          <w:color w:val="7030A0"/>
+        </w:rPr>
+        <w:lastRenderedPageBreak/>
+        <w:t>complexe pour améliorer la cohérence calcul mesure</w:t>
       </w:r>
       <w:r>
         <w:rPr>
@@ -3802,6 +3844,7 @@
           <w:rFonts w:eastAsiaTheme="minorEastAsia"/>
           <w:color w:val="7030A0"/>
         </w:rPr>
+        <w:lastRenderedPageBreak/>
         <w:t xml:space="preserve">IMRT </w:t>
       </w:r>
       <w:proofErr w:type="spellStart"/>
@@ -3825,15 +3868,7 @@
           <w:rFonts w:eastAsiaTheme="minorEastAsia"/>
           <w:color w:val="7030A0"/>
         </w:rPr>
-        <w:t xml:space="preserve"> (limiter effet de perte d’équilibre électroniques latéral et diffusion des électrons dans le poumon, potentiellement difficulté à couvrir en regarde du poumon si X18) avec 5 </w:t>
-      </w:r>
-      <w:r>
-        <w:rPr>
-          <w:rFonts w:eastAsiaTheme="minorEastAsia"/>
-          <w:color w:val="7030A0"/>
-        </w:rPr>
-        <w:lastRenderedPageBreak/>
-        <w:t>faisceau</w:t>
+        <w:t xml:space="preserve"> (limiter effet de perte d’équilibre électroniques latéral et diffusion des électrons dans le poumon, potentiellement difficulté à couvrir en regarde du poumon si X18) avec 5 faisceau</w:t>
       </w:r>
       <w:r>
         <w:rPr>
@@ -4693,8 +4728,6 @@
         </w:rPr>
         <w:t xml:space="preserve"> dans 8</w:t>
       </w:r>
-      <w:bookmarkStart w:id="0" w:name="_GoBack"/>
-      <w:bookmarkEnd w:id="0"/>
       <w:r>
         <w:rPr>
           <w:rFonts w:eastAsiaTheme="minorEastAsia"/>
@@ -5044,908 +5077,908 @@
         <w:rPr>
           <w:rFonts w:eastAsiaTheme="minorEastAsia"/>
         </w:rPr>
+        <w:t>Effectuer un zéro de l’</w:t>
+      </w:r>
+      <w:proofErr w:type="spellStart"/>
+      <w:r>
+        <w:rPr>
+          <w:rFonts w:eastAsiaTheme="minorEastAsia"/>
+        </w:rPr>
+        <w:t>activimètre</w:t>
+      </w:r>
+      <w:proofErr w:type="spellEnd"/>
+      <w:r>
+        <w:rPr>
+          <w:rFonts w:eastAsiaTheme="minorEastAsia"/>
+        </w:rPr>
+        <w:t xml:space="preserve"> (pour s’affranchir d’une éventuellement contamination de la louche)</w:t>
+      </w:r>
+    </w:p>
+    <w:p>
+      <w:pPr>
+        <w:spacing w:after="0" w:line="240" w:lineRule="auto"/>
+        <w:rPr>
+          <w:rFonts w:eastAsiaTheme="minorEastAsia"/>
+        </w:rPr>
+      </w:pPr>
+    </w:p>
+    <w:p>
+      <w:pPr>
+        <w:spacing w:after="0" w:line="240" w:lineRule="auto"/>
+        <w:rPr>
+          <w:rFonts w:eastAsiaTheme="minorEastAsia"/>
+        </w:rPr>
+      </w:pPr>
+      <w:r>
+        <w:rPr>
+          <w:rFonts w:eastAsiaTheme="minorEastAsia"/>
+        </w:rPr>
+        <w:t>Prendre flacon de Lu</w:t>
+      </w:r>
+      <w:r>
+        <w:rPr>
+          <w:rFonts w:eastAsiaTheme="minorEastAsia"/>
+        </w:rPr>
+        <w:t xml:space="preserve"> </w:t>
+      </w:r>
+      <w:r>
+        <w:rPr>
+          <w:rFonts w:eastAsiaTheme="minorEastAsia"/>
+          <w:color w:val="7030A0"/>
+        </w:rPr>
+        <w:t>(les princes </w:t>
+      </w:r>
+      <w:proofErr w:type="gramStart"/>
+      <w:r>
+        <w:rPr>
+          <w:rFonts w:eastAsiaTheme="minorEastAsia"/>
+          <w:color w:val="7030A0"/>
+        </w:rPr>
+        <w:t>? </w:t>
+      </w:r>
+      <w:proofErr w:type="gramEnd"/>
+      <w:r>
+        <w:rPr>
+          <w:rFonts w:eastAsiaTheme="minorEastAsia"/>
+          <w:color w:val="7030A0"/>
+        </w:rPr>
+        <w:sym w:font="Wingdings" w:char="F04A"/>
+      </w:r>
+      <w:r>
+        <w:rPr>
+          <w:rFonts w:eastAsiaTheme="minorEastAsia"/>
+          <w:color w:val="7030A0"/>
+        </w:rPr>
+        <w:t>)</w:t>
+      </w:r>
+      <w:r>
+        <w:rPr>
+          <w:rFonts w:eastAsiaTheme="minorEastAsia"/>
+          <w:color w:val="7030A0"/>
+        </w:rPr>
+        <w:t>.</w:t>
+      </w:r>
+    </w:p>
+    <w:p>
+      <w:pPr>
+        <w:spacing w:after="0" w:line="240" w:lineRule="auto"/>
+        <w:rPr>
+          <w:rFonts w:eastAsiaTheme="minorEastAsia"/>
+        </w:rPr>
+      </w:pPr>
+      <w:r>
+        <w:rPr>
+          <w:rFonts w:eastAsiaTheme="minorEastAsia"/>
+        </w:rPr>
+        <w:t>Mettre dans l’</w:t>
+      </w:r>
+      <w:proofErr w:type="spellStart"/>
+      <w:r>
+        <w:rPr>
+          <w:rFonts w:eastAsiaTheme="minorEastAsia"/>
+        </w:rPr>
+        <w:t>activimètre</w:t>
+      </w:r>
+      <w:proofErr w:type="spellEnd"/>
+    </w:p>
+    <w:p>
+      <w:pPr>
+        <w:spacing w:after="0" w:line="240" w:lineRule="auto"/>
+        <w:rPr>
+          <w:rFonts w:eastAsiaTheme="minorEastAsia"/>
+        </w:rPr>
+      </w:pPr>
+      <w:r>
+        <w:rPr>
+          <w:rFonts w:eastAsiaTheme="minorEastAsia"/>
+        </w:rPr>
+        <w:t xml:space="preserve">Renseigner l’activité sur certif étal + heure de mesure du certif </w:t>
+      </w:r>
+      <w:proofErr w:type="spellStart"/>
+      <w:r>
+        <w:rPr>
+          <w:rFonts w:eastAsiaTheme="minorEastAsia"/>
+        </w:rPr>
+        <w:t>etal</w:t>
+      </w:r>
+      <w:proofErr w:type="spellEnd"/>
+    </w:p>
+    <w:p>
+      <w:pPr>
+        <w:spacing w:after="0" w:line="240" w:lineRule="auto"/>
+        <w:rPr>
+          <w:rFonts w:eastAsiaTheme="minorEastAsia"/>
+        </w:rPr>
+      </w:pPr>
+      <w:r>
+        <w:rPr>
+          <w:rFonts w:eastAsiaTheme="minorEastAsia"/>
+        </w:rPr>
+        <w:t>Effectuer une calibration (durée 30s)</w:t>
+      </w:r>
+    </w:p>
+    <w:p>
+      <w:pPr>
+        <w:spacing w:after="0" w:line="240" w:lineRule="auto"/>
+        <w:rPr>
+          <w:rFonts w:eastAsiaTheme="minorEastAsia"/>
+        </w:rPr>
+      </w:pPr>
+      <w:r>
+        <w:rPr>
+          <w:rFonts w:eastAsiaTheme="minorEastAsia"/>
+        </w:rPr>
+        <w:t>Obtention d’un coefficient sur l’</w:t>
+      </w:r>
+      <w:proofErr w:type="spellStart"/>
+      <w:r>
+        <w:rPr>
+          <w:rFonts w:eastAsiaTheme="minorEastAsia"/>
+        </w:rPr>
+        <w:t>activimètre</w:t>
+      </w:r>
+      <w:proofErr w:type="spellEnd"/>
+      <w:r>
+        <w:rPr>
+          <w:rFonts w:eastAsiaTheme="minorEastAsia"/>
+        </w:rPr>
+        <w:t xml:space="preserve"> pour la géométrie Flacon.</w:t>
+      </w:r>
+    </w:p>
+    <w:p>
+      <w:pPr>
+        <w:spacing w:after="0" w:line="240" w:lineRule="auto"/>
+        <w:rPr>
+          <w:rFonts w:eastAsiaTheme="minorEastAsia"/>
+        </w:rPr>
+      </w:pPr>
+      <w:r>
+        <w:rPr>
+          <w:rFonts w:eastAsiaTheme="minorEastAsia"/>
+        </w:rPr>
+        <w:t xml:space="preserve">Répéter l’opération </w:t>
+      </w:r>
+    </w:p>
+    <w:p>
+      <w:pPr>
+        <w:spacing w:after="0" w:line="240" w:lineRule="auto"/>
+        <w:rPr>
+          <w:rFonts w:eastAsiaTheme="minorEastAsia"/>
+        </w:rPr>
+      </w:pPr>
+    </w:p>
+    <w:p>
+      <w:pPr>
+        <w:spacing w:after="0" w:line="240" w:lineRule="auto"/>
+        <w:rPr>
+          <w:rFonts w:eastAsiaTheme="minorEastAsia"/>
+        </w:rPr>
+      </w:pPr>
+      <w:r>
+        <w:rPr>
+          <w:rFonts w:eastAsiaTheme="minorEastAsia"/>
+        </w:rPr>
+        <w:t>Effectuer une mesure d’activité sur le flacon, noter la valeur</w:t>
+      </w:r>
+    </w:p>
+    <w:p>
+      <w:pPr>
+        <w:spacing w:after="0" w:line="240" w:lineRule="auto"/>
+        <w:rPr>
+          <w:rFonts w:eastAsiaTheme="minorEastAsia"/>
+        </w:rPr>
+      </w:pPr>
+      <w:r>
+        <w:rPr>
+          <w:rFonts w:eastAsiaTheme="minorEastAsia"/>
+        </w:rPr>
+        <w:t>Prendre le flacon, prélever un volume X (suivre l’éventuellement recommandation fabricant pour la préparation de la seringue en vue d’injection classique)</w:t>
+      </w:r>
+    </w:p>
+    <w:p>
+      <w:pPr>
+        <w:spacing w:after="0" w:line="240" w:lineRule="auto"/>
+        <w:rPr>
+          <w:rFonts w:eastAsiaTheme="minorEastAsia"/>
+        </w:rPr>
+      </w:pPr>
+      <w:r>
+        <w:rPr>
+          <w:rFonts w:eastAsiaTheme="minorEastAsia"/>
+        </w:rPr>
+        <w:t>Mesurer de nouveau le flacon.</w:t>
+      </w:r>
+    </w:p>
+    <w:p>
+      <w:pPr>
+        <w:spacing w:after="0" w:line="240" w:lineRule="auto"/>
+        <w:rPr>
+          <w:rFonts w:eastAsiaTheme="minorEastAsia"/>
+        </w:rPr>
+      </w:pPr>
+      <w:proofErr w:type="spellStart"/>
+      <w:r>
+        <w:rPr>
+          <w:rFonts w:eastAsiaTheme="minorEastAsia"/>
+        </w:rPr>
+        <w:t>Acti</w:t>
+      </w:r>
+      <w:proofErr w:type="spellEnd"/>
+      <w:r>
+        <w:rPr>
+          <w:rFonts w:eastAsiaTheme="minorEastAsia"/>
+        </w:rPr>
+        <w:t xml:space="preserve"> seringue = </w:t>
+      </w:r>
+      <w:proofErr w:type="spellStart"/>
+      <w:r>
+        <w:rPr>
+          <w:rFonts w:eastAsiaTheme="minorEastAsia"/>
+        </w:rPr>
+        <w:t>Acti</w:t>
+      </w:r>
+      <w:proofErr w:type="spellEnd"/>
+      <w:r>
+        <w:rPr>
+          <w:rFonts w:eastAsiaTheme="minorEastAsia"/>
+        </w:rPr>
+        <w:t xml:space="preserve"> pré </w:t>
+      </w:r>
+      <w:proofErr w:type="spellStart"/>
+      <w:r>
+        <w:rPr>
+          <w:rFonts w:eastAsiaTheme="minorEastAsia"/>
+        </w:rPr>
+        <w:t>prélevement</w:t>
+      </w:r>
+      <w:proofErr w:type="spellEnd"/>
+      <w:r>
+        <w:rPr>
+          <w:rFonts w:eastAsiaTheme="minorEastAsia"/>
+        </w:rPr>
+        <w:t xml:space="preserve"> – </w:t>
+      </w:r>
+      <w:proofErr w:type="spellStart"/>
+      <w:r>
+        <w:rPr>
+          <w:rFonts w:eastAsiaTheme="minorEastAsia"/>
+        </w:rPr>
+        <w:t>Acti</w:t>
+      </w:r>
+      <w:proofErr w:type="spellEnd"/>
+      <w:r>
+        <w:rPr>
+          <w:rFonts w:eastAsiaTheme="minorEastAsia"/>
+        </w:rPr>
+        <w:t xml:space="preserve"> Post </w:t>
+      </w:r>
+      <w:proofErr w:type="spellStart"/>
+      <w:r>
+        <w:rPr>
+          <w:rFonts w:eastAsiaTheme="minorEastAsia"/>
+        </w:rPr>
+        <w:t>prélévement</w:t>
+      </w:r>
+      <w:proofErr w:type="spellEnd"/>
+    </w:p>
+    <w:p>
+      <w:pPr>
+        <w:spacing w:after="0" w:line="240" w:lineRule="auto"/>
+        <w:rPr>
+          <w:rFonts w:eastAsiaTheme="minorEastAsia"/>
+        </w:rPr>
+      </w:pPr>
+    </w:p>
+    <w:p>
+      <w:pPr>
+        <w:spacing w:after="0" w:line="240" w:lineRule="auto"/>
+        <w:rPr>
+          <w:rFonts w:eastAsiaTheme="minorEastAsia"/>
+        </w:rPr>
+      </w:pPr>
+      <w:r>
+        <w:rPr>
+          <w:rFonts w:eastAsiaTheme="minorEastAsia"/>
+        </w:rPr>
+        <w:t xml:space="preserve">Renseigner l’activité présente dans la seringue, effectuer une calibration en, contenant seringue, obtention d’une calibration pour le Lu Seringue. </w:t>
+      </w:r>
+    </w:p>
+    <w:p>
+      <w:pPr>
+        <w:spacing w:after="0" w:line="240" w:lineRule="auto"/>
+        <w:rPr>
+          <w:rFonts w:eastAsiaTheme="minorEastAsia"/>
+        </w:rPr>
+      </w:pPr>
+      <w:r>
+        <w:rPr>
+          <w:rFonts w:eastAsiaTheme="minorEastAsia"/>
+        </w:rPr>
+        <w:t>Répéter éventuellement l’opération pour vérifier la stabilité du coefficient.</w:t>
+      </w:r>
+    </w:p>
+    <w:p>
+      <w:pPr>
+        <w:spacing w:after="0" w:line="240" w:lineRule="auto"/>
+        <w:rPr>
+          <w:rFonts w:eastAsiaTheme="minorEastAsia"/>
+        </w:rPr>
+      </w:pPr>
+    </w:p>
+    <w:p>
+      <w:pPr>
+        <w:spacing w:after="0" w:line="240" w:lineRule="auto"/>
+        <w:rPr>
+          <w:rFonts w:eastAsiaTheme="minorEastAsia"/>
+        </w:rPr>
+      </w:pPr>
+      <w:proofErr w:type="gramStart"/>
+      <w:r>
+        <w:rPr>
+          <w:rFonts w:eastAsiaTheme="minorEastAsia"/>
+        </w:rPr>
+        <w:t>2)</w:t>
+      </w:r>
+      <w:r>
+        <w:rPr>
+          <w:rFonts w:eastAsiaTheme="minorEastAsia"/>
+        </w:rPr>
+        <w:t>a</w:t>
+      </w:r>
+      <w:proofErr w:type="gramEnd"/>
+    </w:p>
+    <w:p>
+      <w:pPr>
+        <w:spacing w:after="0" w:line="240" w:lineRule="auto"/>
+        <w:rPr>
+          <w:rFonts w:eastAsiaTheme="minorEastAsia"/>
+        </w:rPr>
+      </w:pPr>
+    </w:p>
+    <w:p>
+      <w:pPr>
+        <w:spacing w:after="0" w:line="240" w:lineRule="auto"/>
+        <w:rPr>
+          <w:rFonts w:eastAsiaTheme="minorEastAsia"/>
+        </w:rPr>
+      </w:pPr>
+      <w:r>
+        <w:rPr>
+          <w:rFonts w:eastAsiaTheme="minorEastAsia"/>
+        </w:rPr>
+        <w:t>Débit source 1.32 10-18 Gy.m2.Bq-1s-1</w:t>
+      </w:r>
+    </w:p>
+    <w:p>
+      <w:pPr>
+        <w:spacing w:after="0" w:line="240" w:lineRule="auto"/>
+        <w:rPr>
+          <w:rFonts w:eastAsiaTheme="minorEastAsia"/>
+        </w:rPr>
+      </w:pPr>
+      <w:r>
+        <w:rPr>
+          <w:rFonts w:eastAsiaTheme="minorEastAsia"/>
+        </w:rPr>
+        <w:t>Préparation source 10min= 10*60s = 600s</w:t>
+      </w:r>
+    </w:p>
+    <w:p>
+      <w:pPr>
+        <w:spacing w:after="0" w:line="240" w:lineRule="auto"/>
+        <w:rPr>
+          <w:rFonts w:eastAsiaTheme="minorEastAsia"/>
+        </w:rPr>
+      </w:pPr>
+      <w:r>
+        <w:rPr>
+          <w:rFonts w:eastAsiaTheme="minorEastAsia"/>
+        </w:rPr>
+        <w:t>Dose pendant prépa 1.32 10-18 * 600 Gy.m2.Bq-1</w:t>
+      </w:r>
+    </w:p>
+    <w:p>
+      <w:pPr>
+        <w:spacing w:after="0" w:line="240" w:lineRule="auto"/>
+        <w:rPr>
+          <w:rFonts w:eastAsiaTheme="minorEastAsia"/>
+        </w:rPr>
+      </w:pPr>
+      <w:proofErr w:type="spellStart"/>
+      <w:r>
+        <w:rPr>
+          <w:rFonts w:eastAsiaTheme="minorEastAsia"/>
+        </w:rPr>
+        <w:t>Acti</w:t>
+      </w:r>
+      <w:proofErr w:type="spellEnd"/>
+      <w:r>
+        <w:rPr>
+          <w:rFonts w:eastAsiaTheme="minorEastAsia"/>
+        </w:rPr>
+        <w:t xml:space="preserve"> 7GBq</w:t>
+      </w:r>
+    </w:p>
+    <w:p>
+      <w:pPr>
+        <w:spacing w:after="0" w:line="240" w:lineRule="auto"/>
+        <w:rPr>
+          <w:rFonts w:eastAsiaTheme="minorEastAsia"/>
+        </w:rPr>
+      </w:pPr>
+      <w:r>
+        <w:rPr>
+          <w:rFonts w:eastAsiaTheme="minorEastAsia"/>
+        </w:rPr>
+        <w:t>Dose pendant prépa 1.32 10^-18 *600 * 7 *10^9 Gy.m2</w:t>
+      </w:r>
+    </w:p>
+    <w:p>
+      <w:pPr>
+        <w:spacing w:after="0" w:line="240" w:lineRule="auto"/>
+        <w:rPr>
+          <w:rFonts w:eastAsiaTheme="minorEastAsia"/>
+        </w:rPr>
+      </w:pPr>
+    </w:p>
+    <w:p>
+      <w:pPr>
+        <w:spacing w:after="0" w:line="240" w:lineRule="auto"/>
+        <w:rPr>
+          <w:rFonts w:eastAsiaTheme="minorEastAsia"/>
+        </w:rPr>
+      </w:pPr>
+      <w:r>
+        <w:rPr>
+          <w:rFonts w:eastAsiaTheme="minorEastAsia"/>
+        </w:rPr>
+        <w:t xml:space="preserve">Inverse carré distance </w:t>
+      </w:r>
+      <w:proofErr w:type="gramStart"/>
+      <w:r>
+        <w:rPr>
+          <w:rFonts w:eastAsiaTheme="minorEastAsia"/>
+        </w:rPr>
+        <w:t>prépa</w:t>
+      </w:r>
+      <w:r>
+        <w:rPr>
+          <w:rFonts w:eastAsiaTheme="minorEastAsia"/>
+        </w:rPr>
+        <w:t>(</w:t>
+      </w:r>
+      <w:proofErr w:type="gramEnd"/>
+      <w:r>
+        <w:rPr>
+          <w:rFonts w:eastAsiaTheme="minorEastAsia"/>
+        </w:rPr>
+        <w:t>100cm/10cm)^2 = 100</w:t>
+      </w:r>
+    </w:p>
+    <w:p>
+      <w:pPr>
+        <w:spacing w:after="0" w:line="240" w:lineRule="auto"/>
+        <w:rPr>
+          <w:rFonts w:eastAsiaTheme="minorEastAsia"/>
+        </w:rPr>
+      </w:pPr>
+      <w:r>
+        <w:rPr>
+          <w:rFonts w:eastAsiaTheme="minorEastAsia"/>
+        </w:rPr>
+        <w:t>Dose pendant prépa 1.32 10^-18 *600 * 7 *10^9 *100 Gy</w:t>
+      </w:r>
+    </w:p>
+    <w:p>
+      <w:pPr>
+        <w:spacing w:after="0" w:line="240" w:lineRule="auto"/>
+        <w:ind w:firstLine="708"/>
+        <w:rPr>
+          <w:rFonts w:eastAsiaTheme="minorEastAsia"/>
+          <w:b/>
+        </w:rPr>
+      </w:pPr>
+      <w:r>
+        <w:rPr>
+          <w:rFonts w:eastAsiaTheme="minorEastAsia"/>
+        </w:rPr>
+        <w:t>1.32 *6 * 7 * 10</w:t>
+      </w:r>
+      <w:proofErr w:type="gramStart"/>
+      <w:r>
+        <w:rPr>
+          <w:rFonts w:eastAsiaTheme="minorEastAsia"/>
+        </w:rPr>
+        <w:t>^(</w:t>
+      </w:r>
+      <w:proofErr w:type="gramEnd"/>
+      <w:r>
+        <w:rPr>
+          <w:rFonts w:eastAsiaTheme="minorEastAsia"/>
+        </w:rPr>
+        <w:t>-18+2+9+2)= 1.32 *42 * 10^(-5)</w:t>
+      </w:r>
+      <w:r>
+        <w:rPr>
+          <w:rFonts w:eastAsiaTheme="minorEastAsia"/>
+        </w:rPr>
+        <w:t>=</w:t>
+      </w:r>
+      <w:r>
+        <w:rPr>
+          <w:rFonts w:eastAsiaTheme="minorEastAsia"/>
+          <w:b/>
+        </w:rPr>
+        <w:t>0.5mGy</w:t>
+      </w:r>
+    </w:p>
+    <w:p>
+      <w:pPr>
+        <w:spacing w:after="0" w:line="240" w:lineRule="auto"/>
+        <w:rPr>
+          <w:rFonts w:eastAsiaTheme="minorEastAsia"/>
+        </w:rPr>
+      </w:pPr>
+    </w:p>
+    <w:p>
+      <w:pPr>
+        <w:spacing w:after="0" w:line="240" w:lineRule="auto"/>
+        <w:rPr>
+          <w:rFonts w:eastAsiaTheme="minorEastAsia"/>
+        </w:rPr>
+      </w:pPr>
+      <w:r>
+        <w:rPr>
+          <w:rFonts w:eastAsiaTheme="minorEastAsia"/>
+        </w:rPr>
+        <w:t>Inverse carré distance injection (100cm/1cm</w:t>
+      </w:r>
+      <w:proofErr w:type="gramStart"/>
+      <w:r>
+        <w:rPr>
+          <w:rFonts w:eastAsiaTheme="minorEastAsia"/>
+        </w:rPr>
+        <w:t>)^</w:t>
+      </w:r>
+      <w:proofErr w:type="gramEnd"/>
+      <w:r>
+        <w:rPr>
+          <w:rFonts w:eastAsiaTheme="minorEastAsia"/>
+        </w:rPr>
+        <w:t>2 = 10 000</w:t>
+      </w:r>
+    </w:p>
+    <w:p>
+      <w:pPr>
+        <w:spacing w:after="0" w:line="240" w:lineRule="auto"/>
+        <w:rPr>
+          <w:rFonts w:eastAsiaTheme="minorEastAsia"/>
+        </w:rPr>
+      </w:pPr>
+      <w:r>
+        <w:rPr>
+          <w:rFonts w:eastAsiaTheme="minorEastAsia"/>
+        </w:rPr>
+        <w:t>Temps injection = 5*60 s</w:t>
+      </w:r>
+    </w:p>
+    <w:p>
+      <w:pPr>
+        <w:spacing w:after="0" w:line="240" w:lineRule="auto"/>
+        <w:rPr>
+          <w:rFonts w:eastAsiaTheme="minorEastAsia"/>
+        </w:rPr>
+      </w:pPr>
+      <w:r>
+        <w:rPr>
+          <w:rFonts w:eastAsiaTheme="minorEastAsia"/>
+        </w:rPr>
+        <w:t>Dose pendant injection 1.32 10^-18 *300 * 7 *10^9 *10 000 Gy</w:t>
+      </w:r>
+    </w:p>
+    <w:p>
+      <w:pPr>
+        <w:spacing w:after="0" w:line="240" w:lineRule="auto"/>
+        <w:ind w:firstLine="708"/>
+        <w:rPr>
+          <w:rFonts w:eastAsiaTheme="minorEastAsia"/>
+        </w:rPr>
+      </w:pPr>
+      <w:r>
+        <w:rPr>
+          <w:rFonts w:eastAsiaTheme="minorEastAsia"/>
+        </w:rPr>
+        <w:t>1.32 * 3 * 7* 10</w:t>
+      </w:r>
+      <w:proofErr w:type="gramStart"/>
+      <w:r>
+        <w:rPr>
+          <w:rFonts w:eastAsiaTheme="minorEastAsia"/>
+        </w:rPr>
+        <w:t>^(</w:t>
+      </w:r>
+      <w:proofErr w:type="gramEnd"/>
+      <w:r>
+        <w:rPr>
+          <w:rFonts w:eastAsiaTheme="minorEastAsia"/>
+        </w:rPr>
+        <w:t xml:space="preserve">-18+2+9+4)=  </w:t>
+      </w:r>
+      <w:r>
+        <w:rPr>
+          <w:rFonts w:eastAsiaTheme="minorEastAsia"/>
+          <w:b/>
+        </w:rPr>
+        <w:t>27.72 10^-3 Gy</w:t>
+      </w:r>
+    </w:p>
+    <w:p>
+      <w:pPr>
+        <w:spacing w:after="0" w:line="240" w:lineRule="auto"/>
+        <w:rPr>
+          <w:rFonts w:eastAsiaTheme="minorEastAsia"/>
+        </w:rPr>
+      </w:pPr>
+    </w:p>
+    <w:p>
+      <w:pPr>
+        <w:spacing w:after="0" w:line="240" w:lineRule="auto"/>
+        <w:rPr>
+          <w:rFonts w:eastAsiaTheme="minorEastAsia"/>
+        </w:rPr>
+      </w:pPr>
+      <w:r>
+        <w:rPr>
+          <w:rFonts w:eastAsiaTheme="minorEastAsia"/>
+        </w:rPr>
+        <w:t>5mm/0.6mm = 8.3. On a donc l’équivalent de 8.3CDA, soit une atténuation de 2^8.3.</w:t>
+      </w:r>
+    </w:p>
+    <w:p>
+      <w:pPr>
+        <w:spacing w:after="0" w:line="240" w:lineRule="auto"/>
+        <w:rPr>
+          <w:rFonts w:eastAsiaTheme="minorEastAsia"/>
+        </w:rPr>
+      </w:pPr>
+    </w:p>
+    <w:p>
+      <w:pPr>
+        <w:spacing w:after="0" w:line="240" w:lineRule="auto"/>
+        <w:rPr>
+          <w:rFonts w:eastAsiaTheme="minorEastAsia"/>
+        </w:rPr>
+      </w:pPr>
+      <w:r>
+        <w:rPr>
+          <w:rFonts w:eastAsiaTheme="minorEastAsia"/>
+        </w:rPr>
+        <w:t>Dose prépa = 0.5mGy/2^8.3= 0.5/315 = 1.6µGy</w:t>
+      </w:r>
+    </w:p>
+    <w:p>
+      <w:pPr>
+        <w:spacing w:after="0" w:line="240" w:lineRule="auto"/>
+        <w:rPr>
+          <w:rFonts w:eastAsiaTheme="minorEastAsia"/>
+        </w:rPr>
+      </w:pPr>
+      <w:r>
+        <w:rPr>
+          <w:rFonts w:eastAsiaTheme="minorEastAsia"/>
+        </w:rPr>
+        <w:t xml:space="preserve">Dose </w:t>
+      </w:r>
+      <w:proofErr w:type="spellStart"/>
+      <w:r>
+        <w:rPr>
+          <w:rFonts w:eastAsiaTheme="minorEastAsia"/>
+        </w:rPr>
+        <w:t>Inj</w:t>
+      </w:r>
+      <w:proofErr w:type="spellEnd"/>
+      <w:r>
+        <w:rPr>
+          <w:rFonts w:eastAsiaTheme="minorEastAsia"/>
+        </w:rPr>
+        <w:t xml:space="preserve"> = 27.72mGy/2^8.3= 27.72/315 = 88µGy</w:t>
+      </w:r>
+    </w:p>
+    <w:p>
+      <w:pPr>
+        <w:spacing w:after="0" w:line="240" w:lineRule="auto"/>
+        <w:rPr>
+          <w:rFonts w:eastAsiaTheme="minorEastAsia"/>
+        </w:rPr>
+      </w:pPr>
+    </w:p>
+    <w:p>
+      <w:pPr>
+        <w:spacing w:after="0" w:line="240" w:lineRule="auto"/>
+        <w:rPr>
+          <w:rFonts w:eastAsiaTheme="minorEastAsia"/>
+        </w:rPr>
+      </w:pPr>
+      <w:r>
+        <w:rPr>
+          <w:rFonts w:eastAsiaTheme="minorEastAsia"/>
+        </w:rPr>
+        <w:t>Dose Total 89.6µGy</w:t>
+      </w:r>
+    </w:p>
+    <w:p>
+      <w:pPr>
+        <w:spacing w:after="0" w:line="240" w:lineRule="auto"/>
+        <w:rPr>
+          <w:rFonts w:eastAsiaTheme="minorEastAsia"/>
+        </w:rPr>
+      </w:pPr>
+    </w:p>
+    <w:p>
+      <w:pPr>
+        <w:spacing w:after="0" w:line="240" w:lineRule="auto"/>
+        <w:rPr>
+          <w:rFonts w:eastAsiaTheme="minorEastAsia"/>
+        </w:rPr>
+      </w:pPr>
+      <w:r>
+        <w:rPr>
+          <w:rFonts w:eastAsiaTheme="minorEastAsia"/>
+        </w:rPr>
+        <w:t>b)</w:t>
+      </w:r>
+    </w:p>
+    <w:p>
+      <w:pPr>
+        <w:spacing w:after="0" w:line="240" w:lineRule="auto"/>
+        <w:rPr>
+          <w:rFonts w:eastAsiaTheme="minorEastAsia"/>
+        </w:rPr>
+      </w:pPr>
+      <w:r>
+        <w:rPr>
+          <w:rFonts w:eastAsiaTheme="minorEastAsia"/>
+        </w:rPr>
+        <w:t>2 patient /mois = 24 patients/an</w:t>
+      </w:r>
+    </w:p>
+    <w:p>
+      <w:pPr>
+        <w:spacing w:after="0" w:line="240" w:lineRule="auto"/>
+        <w:rPr>
+          <w:rFonts w:eastAsiaTheme="minorEastAsia"/>
+        </w:rPr>
+      </w:pPr>
+      <w:r>
+        <w:rPr>
+          <w:rFonts w:eastAsiaTheme="minorEastAsia"/>
+        </w:rPr>
+        <w:t>1 patient = 4 cures donc 24 patient = 96 cures</w:t>
+      </w:r>
+    </w:p>
+    <w:p>
+      <w:pPr>
+        <w:spacing w:after="0" w:line="240" w:lineRule="auto"/>
+        <w:rPr>
+          <w:rFonts w:eastAsiaTheme="minorEastAsia"/>
+        </w:rPr>
+      </w:pPr>
+      <w:r>
+        <w:rPr>
+          <w:rFonts w:eastAsiaTheme="minorEastAsia"/>
+        </w:rPr>
+        <w:t>Dose extrémité opérateur/an = 96 *89.6µGy= 8mGy/an</w:t>
+      </w:r>
+    </w:p>
+    <w:p>
+      <w:pPr>
+        <w:spacing w:after="0" w:line="240" w:lineRule="auto"/>
+        <w:rPr>
+          <w:rFonts w:eastAsiaTheme="minorEastAsia"/>
+          <w:color w:val="660066"/>
+        </w:rPr>
+      </w:pPr>
+      <w:r>
+        <w:rPr>
+          <w:rFonts w:eastAsiaTheme="minorEastAsia"/>
+          <w:color w:val="660066"/>
+        </w:rPr>
+        <w:t>(</w:t>
+      </w:r>
+      <w:proofErr w:type="gramStart"/>
+      <w:r>
+        <w:rPr>
+          <w:rFonts w:eastAsiaTheme="minorEastAsia"/>
+          <w:color w:val="660066"/>
+        </w:rPr>
+        <w:t>je</w:t>
+      </w:r>
+      <w:proofErr w:type="gramEnd"/>
+      <w:r>
+        <w:rPr>
+          <w:rFonts w:eastAsiaTheme="minorEastAsia"/>
+          <w:color w:val="660066"/>
+        </w:rPr>
+        <w:t xml:space="preserve"> trouve les mêmes résultats que toi) </w:t>
+      </w:r>
+    </w:p>
+    <w:p>
+      <w:pPr>
+        <w:spacing w:after="0" w:line="240" w:lineRule="auto"/>
+        <w:rPr>
+          <w:rFonts w:eastAsiaTheme="minorEastAsia"/>
+          <w:color w:val="660066"/>
+        </w:rPr>
+      </w:pPr>
+      <w:r>
+        <w:rPr>
+          <w:rFonts w:eastAsiaTheme="minorEastAsia"/>
+          <w:color w:val="660066"/>
+        </w:rPr>
         <w:lastRenderedPageBreak/>
-        <w:t>Effectuer un zéro de l’</w:t>
+        <w:t xml:space="preserve">On déduit que pour la partie cure au Lu 177 le niveau d’exposition des extrémités d’un opérateur est bien inférieure </w:t>
+      </w:r>
+      <w:proofErr w:type="gramStart"/>
+      <w:r>
+        <w:rPr>
+          <w:rFonts w:eastAsiaTheme="minorEastAsia"/>
+          <w:color w:val="660066"/>
+        </w:rPr>
+        <w:t>au limitation travailleur</w:t>
+      </w:r>
+      <w:proofErr w:type="gramEnd"/>
+      <w:r>
+        <w:rPr>
+          <w:rFonts w:eastAsiaTheme="minorEastAsia"/>
+          <w:color w:val="660066"/>
+        </w:rPr>
+        <w:t xml:space="preserve"> 150 </w:t>
       </w:r>
       <w:proofErr w:type="spellStart"/>
       <w:r>
         <w:rPr>
           <w:rFonts w:eastAsiaTheme="minorEastAsia"/>
-        </w:rPr>
-        <w:t>activimètre</w:t>
+          <w:color w:val="660066"/>
+        </w:rPr>
+        <w:t>msV</w:t>
       </w:r>
       <w:proofErr w:type="spellEnd"/>
       <w:r>
         <w:rPr>
           <w:rFonts w:eastAsiaTheme="minorEastAsia"/>
-        </w:rPr>
-        <w:t xml:space="preserve"> (pour s’affranchir d’une éventuellement contamination de la louche)</w:t>
-      </w:r>
-    </w:p>
-    <w:p>
-      <w:pPr>
-        <w:spacing w:after="0" w:line="240" w:lineRule="auto"/>
-        <w:rPr>
-          <w:rFonts w:eastAsiaTheme="minorEastAsia"/>
-        </w:rPr>
-      </w:pPr>
-    </w:p>
-    <w:p>
-      <w:pPr>
-        <w:spacing w:after="0" w:line="240" w:lineRule="auto"/>
-        <w:rPr>
-          <w:rFonts w:eastAsiaTheme="minorEastAsia"/>
-        </w:rPr>
-      </w:pPr>
-      <w:r>
-        <w:rPr>
-          <w:rFonts w:eastAsiaTheme="minorEastAsia"/>
-        </w:rPr>
-        <w:t>Prendre flacon de Lu</w:t>
-      </w:r>
-      <w:r>
-        <w:rPr>
-          <w:rFonts w:eastAsiaTheme="minorEastAsia"/>
-        </w:rPr>
-        <w:t xml:space="preserve"> </w:t>
-      </w:r>
-      <w:r>
-        <w:rPr>
-          <w:rFonts w:eastAsiaTheme="minorEastAsia"/>
-          <w:color w:val="7030A0"/>
-        </w:rPr>
-        <w:t>(les princes </w:t>
-      </w:r>
-      <w:proofErr w:type="gramStart"/>
-      <w:r>
-        <w:rPr>
-          <w:rFonts w:eastAsiaTheme="minorEastAsia"/>
-          <w:color w:val="7030A0"/>
-        </w:rPr>
-        <w:t>? </w:t>
-      </w:r>
-      <w:proofErr w:type="gramEnd"/>
-      <w:r>
-        <w:rPr>
-          <w:rFonts w:eastAsiaTheme="minorEastAsia"/>
-          <w:color w:val="7030A0"/>
-        </w:rPr>
-        <w:sym w:font="Wingdings" w:char="F04A"/>
-      </w:r>
-      <w:r>
-        <w:rPr>
-          <w:rFonts w:eastAsiaTheme="minorEastAsia"/>
-          <w:color w:val="7030A0"/>
-        </w:rPr>
-        <w:t>)</w:t>
-      </w:r>
-      <w:r>
-        <w:rPr>
-          <w:rFonts w:eastAsiaTheme="minorEastAsia"/>
-          <w:color w:val="7030A0"/>
-        </w:rPr>
-        <w:t>.</w:t>
-      </w:r>
-    </w:p>
-    <w:p>
-      <w:pPr>
-        <w:spacing w:after="0" w:line="240" w:lineRule="auto"/>
-        <w:rPr>
-          <w:rFonts w:eastAsiaTheme="minorEastAsia"/>
-        </w:rPr>
-      </w:pPr>
-      <w:r>
-        <w:rPr>
-          <w:rFonts w:eastAsiaTheme="minorEastAsia"/>
-        </w:rPr>
-        <w:t>Mettre dans l’</w:t>
+          <w:color w:val="660066"/>
+        </w:rPr>
+        <w:t xml:space="preserve"> pour la catégorie B et 500 </w:t>
       </w:r>
       <w:proofErr w:type="spellStart"/>
       <w:r>
         <w:rPr>
           <w:rFonts w:eastAsiaTheme="minorEastAsia"/>
-        </w:rPr>
-        <w:t>activimètre</w:t>
+          <w:color w:val="660066"/>
+        </w:rPr>
+        <w:t>mSv</w:t>
       </w:r>
       <w:proofErr w:type="spellEnd"/>
-    </w:p>
-    <w:p>
-      <w:pPr>
-        <w:spacing w:after="0" w:line="240" w:lineRule="auto"/>
-        <w:rPr>
-          <w:rFonts w:eastAsiaTheme="minorEastAsia"/>
-        </w:rPr>
-      </w:pPr>
-      <w:r>
-        <w:rPr>
-          <w:rFonts w:eastAsiaTheme="minorEastAsia"/>
-        </w:rPr>
-        <w:t xml:space="preserve">Renseigner l’activité sur certif étal + heure de mesure du certif </w:t>
-      </w:r>
-      <w:proofErr w:type="spellStart"/>
-      <w:r>
-        <w:rPr>
-          <w:rFonts w:eastAsiaTheme="minorEastAsia"/>
-        </w:rPr>
-        <w:t>etal</w:t>
-      </w:r>
-      <w:proofErr w:type="spellEnd"/>
-    </w:p>
-    <w:p>
-      <w:pPr>
-        <w:spacing w:after="0" w:line="240" w:lineRule="auto"/>
-        <w:rPr>
-          <w:rFonts w:eastAsiaTheme="minorEastAsia"/>
-        </w:rPr>
-      </w:pPr>
-      <w:r>
-        <w:rPr>
-          <w:rFonts w:eastAsiaTheme="minorEastAsia"/>
-        </w:rPr>
-        <w:t>Effectuer une calibration (durée 30s)</w:t>
-      </w:r>
-    </w:p>
-    <w:p>
-      <w:pPr>
-        <w:spacing w:after="0" w:line="240" w:lineRule="auto"/>
-        <w:rPr>
-          <w:rFonts w:eastAsiaTheme="minorEastAsia"/>
-        </w:rPr>
-      </w:pPr>
-      <w:r>
-        <w:rPr>
-          <w:rFonts w:eastAsiaTheme="minorEastAsia"/>
-        </w:rPr>
-        <w:t>Obtention d’un coefficient sur l’</w:t>
-      </w:r>
-      <w:proofErr w:type="spellStart"/>
-      <w:r>
-        <w:rPr>
-          <w:rFonts w:eastAsiaTheme="minorEastAsia"/>
-        </w:rPr>
-        <w:t>activimètre</w:t>
-      </w:r>
-      <w:proofErr w:type="spellEnd"/>
-      <w:r>
-        <w:rPr>
-          <w:rFonts w:eastAsiaTheme="minorEastAsia"/>
-        </w:rPr>
-        <w:t xml:space="preserve"> pour la géométrie Flacon.</w:t>
-      </w:r>
-    </w:p>
-    <w:p>
-      <w:pPr>
-        <w:spacing w:after="0" w:line="240" w:lineRule="auto"/>
-        <w:rPr>
-          <w:rFonts w:eastAsiaTheme="minorEastAsia"/>
-        </w:rPr>
-      </w:pPr>
-      <w:r>
-        <w:rPr>
-          <w:rFonts w:eastAsiaTheme="minorEastAsia"/>
-        </w:rPr>
-        <w:t xml:space="preserve">Répéter l’opération </w:t>
-      </w:r>
-    </w:p>
-    <w:p>
-      <w:pPr>
-        <w:spacing w:after="0" w:line="240" w:lineRule="auto"/>
-        <w:rPr>
-          <w:rFonts w:eastAsiaTheme="minorEastAsia"/>
-        </w:rPr>
-      </w:pPr>
-    </w:p>
-    <w:p>
-      <w:pPr>
-        <w:spacing w:after="0" w:line="240" w:lineRule="auto"/>
-        <w:rPr>
-          <w:rFonts w:eastAsiaTheme="minorEastAsia"/>
-        </w:rPr>
-      </w:pPr>
-      <w:r>
-        <w:rPr>
-          <w:rFonts w:eastAsiaTheme="minorEastAsia"/>
-        </w:rPr>
-        <w:t>Effectuer une mesure d’activité sur le flacon, noter la valeur</w:t>
-      </w:r>
-    </w:p>
-    <w:p>
-      <w:pPr>
-        <w:spacing w:after="0" w:line="240" w:lineRule="auto"/>
-        <w:rPr>
-          <w:rFonts w:eastAsiaTheme="minorEastAsia"/>
-        </w:rPr>
-      </w:pPr>
-      <w:r>
-        <w:rPr>
-          <w:rFonts w:eastAsiaTheme="minorEastAsia"/>
-        </w:rPr>
-        <w:t>Prendre le flacon, prélever un volume X (suivre l’éventuellement recommandation fabricant pour la préparation de la seringue en vue d’injection classique)</w:t>
-      </w:r>
-    </w:p>
-    <w:p>
-      <w:pPr>
-        <w:spacing w:after="0" w:line="240" w:lineRule="auto"/>
-        <w:rPr>
-          <w:rFonts w:eastAsiaTheme="minorEastAsia"/>
-        </w:rPr>
-      </w:pPr>
-      <w:r>
-        <w:rPr>
-          <w:rFonts w:eastAsiaTheme="minorEastAsia"/>
-        </w:rPr>
-        <w:t>Mesurer de nouveau le flacon.</w:t>
-      </w:r>
-    </w:p>
-    <w:p>
-      <w:pPr>
-        <w:spacing w:after="0" w:line="240" w:lineRule="auto"/>
-        <w:rPr>
-          <w:rFonts w:eastAsiaTheme="minorEastAsia"/>
-        </w:rPr>
-      </w:pPr>
-      <w:proofErr w:type="spellStart"/>
-      <w:r>
-        <w:rPr>
-          <w:rFonts w:eastAsiaTheme="minorEastAsia"/>
-        </w:rPr>
-        <w:t>Acti</w:t>
-      </w:r>
-      <w:proofErr w:type="spellEnd"/>
-      <w:r>
-        <w:rPr>
-          <w:rFonts w:eastAsiaTheme="minorEastAsia"/>
-        </w:rPr>
-        <w:t xml:space="preserve"> seringue = </w:t>
-      </w:r>
-      <w:proofErr w:type="spellStart"/>
-      <w:r>
-        <w:rPr>
-          <w:rFonts w:eastAsiaTheme="minorEastAsia"/>
-        </w:rPr>
-        <w:t>Acti</w:t>
-      </w:r>
-      <w:proofErr w:type="spellEnd"/>
-      <w:r>
-        <w:rPr>
-          <w:rFonts w:eastAsiaTheme="minorEastAsia"/>
-        </w:rPr>
-        <w:t xml:space="preserve"> pré </w:t>
-      </w:r>
-      <w:proofErr w:type="spellStart"/>
-      <w:r>
-        <w:rPr>
-          <w:rFonts w:eastAsiaTheme="minorEastAsia"/>
-        </w:rPr>
-        <w:t>prélevement</w:t>
-      </w:r>
-      <w:proofErr w:type="spellEnd"/>
-      <w:r>
-        <w:rPr>
-          <w:rFonts w:eastAsiaTheme="minorEastAsia"/>
-        </w:rPr>
-        <w:t xml:space="preserve"> – </w:t>
-      </w:r>
-      <w:proofErr w:type="spellStart"/>
-      <w:r>
-        <w:rPr>
-          <w:rFonts w:eastAsiaTheme="minorEastAsia"/>
-        </w:rPr>
-        <w:t>Acti</w:t>
-      </w:r>
-      <w:proofErr w:type="spellEnd"/>
-      <w:r>
-        <w:rPr>
-          <w:rFonts w:eastAsiaTheme="minorEastAsia"/>
-        </w:rPr>
-        <w:t xml:space="preserve"> Post </w:t>
-      </w:r>
-      <w:proofErr w:type="spellStart"/>
-      <w:r>
-        <w:rPr>
-          <w:rFonts w:eastAsiaTheme="minorEastAsia"/>
-        </w:rPr>
-        <w:t>prélévement</w:t>
-      </w:r>
-      <w:proofErr w:type="spellEnd"/>
-    </w:p>
-    <w:p>
-      <w:pPr>
-        <w:spacing w:after="0" w:line="240" w:lineRule="auto"/>
-        <w:rPr>
-          <w:rFonts w:eastAsiaTheme="minorEastAsia"/>
-        </w:rPr>
-      </w:pPr>
-    </w:p>
-    <w:p>
-      <w:pPr>
-        <w:spacing w:after="0" w:line="240" w:lineRule="auto"/>
-        <w:rPr>
-          <w:rFonts w:eastAsiaTheme="minorEastAsia"/>
-        </w:rPr>
-      </w:pPr>
-      <w:r>
-        <w:rPr>
-          <w:rFonts w:eastAsiaTheme="minorEastAsia"/>
-        </w:rPr>
-        <w:t xml:space="preserve">Renseigner l’activité présente dans la seringue, effectuer une calibration en, contenant seringue, obtention d’une calibration pour le Lu Seringue. </w:t>
-      </w:r>
-    </w:p>
-    <w:p>
-      <w:pPr>
-        <w:spacing w:after="0" w:line="240" w:lineRule="auto"/>
-        <w:rPr>
-          <w:rFonts w:eastAsiaTheme="minorEastAsia"/>
-        </w:rPr>
-      </w:pPr>
-      <w:r>
-        <w:rPr>
-          <w:rFonts w:eastAsiaTheme="minorEastAsia"/>
-        </w:rPr>
-        <w:t>Répéter éventuellement l’opération pour vérifier la stabilité du coefficient.</w:t>
-      </w:r>
-    </w:p>
-    <w:p>
-      <w:pPr>
-        <w:spacing w:after="0" w:line="240" w:lineRule="auto"/>
-        <w:rPr>
-          <w:rFonts w:eastAsiaTheme="minorEastAsia"/>
-        </w:rPr>
-      </w:pPr>
-    </w:p>
-    <w:p>
-      <w:pPr>
-        <w:spacing w:after="0" w:line="240" w:lineRule="auto"/>
-        <w:rPr>
-          <w:rFonts w:eastAsiaTheme="minorEastAsia"/>
-        </w:rPr>
-      </w:pPr>
-      <w:proofErr w:type="gramStart"/>
-      <w:r>
-        <w:rPr>
-          <w:rFonts w:eastAsiaTheme="minorEastAsia"/>
-        </w:rPr>
-        <w:t>2)</w:t>
-      </w:r>
-      <w:r>
-        <w:rPr>
-          <w:rFonts w:eastAsiaTheme="minorEastAsia"/>
-        </w:rPr>
-        <w:t>a</w:t>
-      </w:r>
-      <w:proofErr w:type="gramEnd"/>
-    </w:p>
-    <w:p>
-      <w:pPr>
-        <w:spacing w:after="0" w:line="240" w:lineRule="auto"/>
-        <w:rPr>
-          <w:rFonts w:eastAsiaTheme="minorEastAsia"/>
-        </w:rPr>
-      </w:pPr>
-    </w:p>
-    <w:p>
-      <w:pPr>
-        <w:spacing w:after="0" w:line="240" w:lineRule="auto"/>
-        <w:rPr>
-          <w:rFonts w:eastAsiaTheme="minorEastAsia"/>
-        </w:rPr>
-      </w:pPr>
-      <w:r>
-        <w:rPr>
-          <w:rFonts w:eastAsiaTheme="minorEastAsia"/>
-        </w:rPr>
-        <w:t>Débit source 1.32 10-18 Gy.m2.Bq-1s-1</w:t>
-      </w:r>
-    </w:p>
-    <w:p>
-      <w:pPr>
-        <w:spacing w:after="0" w:line="240" w:lineRule="auto"/>
-        <w:rPr>
-          <w:rFonts w:eastAsiaTheme="minorEastAsia"/>
-        </w:rPr>
-      </w:pPr>
-      <w:r>
-        <w:rPr>
-          <w:rFonts w:eastAsiaTheme="minorEastAsia"/>
-        </w:rPr>
-        <w:t>Préparation source 10min= 10*60s = 600s</w:t>
-      </w:r>
-    </w:p>
-    <w:p>
-      <w:pPr>
-        <w:spacing w:after="0" w:line="240" w:lineRule="auto"/>
-        <w:rPr>
-          <w:rFonts w:eastAsiaTheme="minorEastAsia"/>
-        </w:rPr>
-      </w:pPr>
-      <w:r>
-        <w:rPr>
-          <w:rFonts w:eastAsiaTheme="minorEastAsia"/>
-        </w:rPr>
-        <w:t>Dose pendant prépa 1.32 10-18 * 600 Gy.m2.Bq-1</w:t>
-      </w:r>
-    </w:p>
-    <w:p>
-      <w:pPr>
-        <w:spacing w:after="0" w:line="240" w:lineRule="auto"/>
-        <w:rPr>
-          <w:rFonts w:eastAsiaTheme="minorEastAsia"/>
-        </w:rPr>
-      </w:pPr>
-      <w:proofErr w:type="spellStart"/>
-      <w:r>
-        <w:rPr>
-          <w:rFonts w:eastAsiaTheme="minorEastAsia"/>
-        </w:rPr>
-        <w:t>Acti</w:t>
-      </w:r>
-      <w:proofErr w:type="spellEnd"/>
-      <w:r>
-        <w:rPr>
-          <w:rFonts w:eastAsiaTheme="minorEastAsia"/>
-        </w:rPr>
-        <w:t xml:space="preserve"> 7GBq</w:t>
-      </w:r>
-    </w:p>
-    <w:p>
-      <w:pPr>
-        <w:spacing w:after="0" w:line="240" w:lineRule="auto"/>
-        <w:rPr>
-          <w:rFonts w:eastAsiaTheme="minorEastAsia"/>
-        </w:rPr>
-      </w:pPr>
-      <w:r>
-        <w:rPr>
-          <w:rFonts w:eastAsiaTheme="minorEastAsia"/>
-        </w:rPr>
-        <w:t>Dose pendant prépa 1.32 10^-18 *600 * 7 *10^9 Gy.m2</w:t>
-      </w:r>
-    </w:p>
-    <w:p>
-      <w:pPr>
-        <w:spacing w:after="0" w:line="240" w:lineRule="auto"/>
-        <w:rPr>
-          <w:rFonts w:eastAsiaTheme="minorEastAsia"/>
-        </w:rPr>
-      </w:pPr>
-    </w:p>
-    <w:p>
-      <w:pPr>
-        <w:spacing w:after="0" w:line="240" w:lineRule="auto"/>
-        <w:rPr>
-          <w:rFonts w:eastAsiaTheme="minorEastAsia"/>
-        </w:rPr>
-      </w:pPr>
-      <w:r>
-        <w:rPr>
-          <w:rFonts w:eastAsiaTheme="minorEastAsia"/>
-        </w:rPr>
-        <w:t xml:space="preserve">Inverse carré distance </w:t>
-      </w:r>
-      <w:proofErr w:type="gramStart"/>
-      <w:r>
-        <w:rPr>
-          <w:rFonts w:eastAsiaTheme="minorEastAsia"/>
-        </w:rPr>
-        <w:t>prépa</w:t>
-      </w:r>
-      <w:r>
-        <w:rPr>
-          <w:rFonts w:eastAsiaTheme="minorEastAsia"/>
-        </w:rPr>
-        <w:t>(</w:t>
-      </w:r>
-      <w:proofErr w:type="gramEnd"/>
-      <w:r>
-        <w:rPr>
-          <w:rFonts w:eastAsiaTheme="minorEastAsia"/>
-        </w:rPr>
-        <w:t>100cm/10cm)^2 = 100</w:t>
-      </w:r>
-    </w:p>
-    <w:p>
-      <w:pPr>
-        <w:spacing w:after="0" w:line="240" w:lineRule="auto"/>
-        <w:rPr>
-          <w:rFonts w:eastAsiaTheme="minorEastAsia"/>
-        </w:rPr>
-      </w:pPr>
-      <w:r>
-        <w:rPr>
-          <w:rFonts w:eastAsiaTheme="minorEastAsia"/>
-        </w:rPr>
-        <w:t>Dose pendant prépa 1.32 10^-18 *600 * 7 *10^9 *100 Gy</w:t>
-      </w:r>
-    </w:p>
-    <w:p>
-      <w:pPr>
-        <w:spacing w:after="0" w:line="240" w:lineRule="auto"/>
-        <w:ind w:firstLine="708"/>
-        <w:rPr>
-          <w:rFonts w:eastAsiaTheme="minorEastAsia"/>
-          <w:b/>
-        </w:rPr>
-      </w:pPr>
-      <w:r>
-        <w:rPr>
-          <w:rFonts w:eastAsiaTheme="minorEastAsia"/>
-        </w:rPr>
-        <w:t>1.32 *6 * 7 * 10</w:t>
-      </w:r>
-      <w:proofErr w:type="gramStart"/>
-      <w:r>
-        <w:rPr>
-          <w:rFonts w:eastAsiaTheme="minorEastAsia"/>
-        </w:rPr>
-        <w:t>^(</w:t>
-      </w:r>
-      <w:proofErr w:type="gramEnd"/>
-      <w:r>
-        <w:rPr>
-          <w:rFonts w:eastAsiaTheme="minorEastAsia"/>
-        </w:rPr>
-        <w:t>-18+2+9+2)= 1.32 *42 * 10^(-5)</w:t>
-      </w:r>
-      <w:r>
-        <w:rPr>
-          <w:rFonts w:eastAsiaTheme="minorEastAsia"/>
-        </w:rPr>
-        <w:t>=</w:t>
-      </w:r>
-      <w:r>
-        <w:rPr>
-          <w:rFonts w:eastAsiaTheme="minorEastAsia"/>
-          <w:b/>
-        </w:rPr>
-        <w:t>0.5mGy</w:t>
-      </w:r>
-    </w:p>
-    <w:p>
-      <w:pPr>
-        <w:spacing w:after="0" w:line="240" w:lineRule="auto"/>
-        <w:rPr>
-          <w:rFonts w:eastAsiaTheme="minorEastAsia"/>
-        </w:rPr>
-      </w:pPr>
-    </w:p>
-    <w:p>
-      <w:pPr>
-        <w:spacing w:after="0" w:line="240" w:lineRule="auto"/>
-        <w:rPr>
-          <w:rFonts w:eastAsiaTheme="minorEastAsia"/>
-        </w:rPr>
-      </w:pPr>
-      <w:r>
-        <w:rPr>
-          <w:rFonts w:eastAsiaTheme="minorEastAsia"/>
-        </w:rPr>
-        <w:t>Inverse carré distance injection (100cm/1cm</w:t>
-      </w:r>
-      <w:proofErr w:type="gramStart"/>
-      <w:r>
-        <w:rPr>
-          <w:rFonts w:eastAsiaTheme="minorEastAsia"/>
-        </w:rPr>
-        <w:t>)^</w:t>
-      </w:r>
-      <w:proofErr w:type="gramEnd"/>
-      <w:r>
-        <w:rPr>
-          <w:rFonts w:eastAsiaTheme="minorEastAsia"/>
-        </w:rPr>
-        <w:t>2 = 10 000</w:t>
-      </w:r>
-    </w:p>
-    <w:p>
-      <w:pPr>
-        <w:spacing w:after="0" w:line="240" w:lineRule="auto"/>
-        <w:rPr>
-          <w:rFonts w:eastAsiaTheme="minorEastAsia"/>
-        </w:rPr>
-      </w:pPr>
-      <w:r>
-        <w:rPr>
-          <w:rFonts w:eastAsiaTheme="minorEastAsia"/>
-        </w:rPr>
-        <w:t>Temps injection = 5*60 s</w:t>
-      </w:r>
-    </w:p>
-    <w:p>
-      <w:pPr>
-        <w:spacing w:after="0" w:line="240" w:lineRule="auto"/>
-        <w:rPr>
-          <w:rFonts w:eastAsiaTheme="minorEastAsia"/>
-        </w:rPr>
-      </w:pPr>
-      <w:r>
-        <w:rPr>
-          <w:rFonts w:eastAsiaTheme="minorEastAsia"/>
-        </w:rPr>
-        <w:t>Dose pendant injection 1.32 10^-18 *300 * 7 *10^9 *10 000 Gy</w:t>
-      </w:r>
-    </w:p>
-    <w:p>
-      <w:pPr>
-        <w:spacing w:after="0" w:line="240" w:lineRule="auto"/>
-        <w:ind w:firstLine="708"/>
-        <w:rPr>
-          <w:rFonts w:eastAsiaTheme="minorEastAsia"/>
-        </w:rPr>
-      </w:pPr>
-      <w:r>
-        <w:rPr>
-          <w:rFonts w:eastAsiaTheme="minorEastAsia"/>
-        </w:rPr>
-        <w:t>1.32 * 3 * 7* 10</w:t>
-      </w:r>
-      <w:proofErr w:type="gramStart"/>
-      <w:r>
-        <w:rPr>
-          <w:rFonts w:eastAsiaTheme="minorEastAsia"/>
-        </w:rPr>
-        <w:t>^(</w:t>
-      </w:r>
-      <w:proofErr w:type="gramEnd"/>
-      <w:r>
-        <w:rPr>
-          <w:rFonts w:eastAsiaTheme="minorEastAsia"/>
-        </w:rPr>
-        <w:t xml:space="preserve">-18+2+9+4)=  </w:t>
-      </w:r>
-      <w:r>
-        <w:rPr>
-          <w:rFonts w:eastAsiaTheme="minorEastAsia"/>
-          <w:b/>
-        </w:rPr>
-        <w:t>27.72 10^-3 Gy</w:t>
-      </w:r>
-    </w:p>
-    <w:p>
-      <w:pPr>
-        <w:spacing w:after="0" w:line="240" w:lineRule="auto"/>
-        <w:rPr>
-          <w:rFonts w:eastAsiaTheme="minorEastAsia"/>
-        </w:rPr>
-      </w:pPr>
-    </w:p>
-    <w:p>
-      <w:pPr>
-        <w:spacing w:after="0" w:line="240" w:lineRule="auto"/>
-        <w:rPr>
-          <w:rFonts w:eastAsiaTheme="minorEastAsia"/>
-        </w:rPr>
-      </w:pPr>
-      <w:r>
-        <w:rPr>
-          <w:rFonts w:eastAsiaTheme="minorEastAsia"/>
-        </w:rPr>
-        <w:t>5mm/0.6mm = 8.3. On a donc l’équivalent de 8.3CDA, soit une atténuation de 2^8.3.</w:t>
-      </w:r>
-    </w:p>
-    <w:p>
-      <w:pPr>
-        <w:spacing w:after="0" w:line="240" w:lineRule="auto"/>
-        <w:rPr>
-          <w:rFonts w:eastAsiaTheme="minorEastAsia"/>
-        </w:rPr>
-      </w:pPr>
-    </w:p>
-    <w:p>
-      <w:pPr>
-        <w:spacing w:after="0" w:line="240" w:lineRule="auto"/>
-        <w:rPr>
-          <w:rFonts w:eastAsiaTheme="minorEastAsia"/>
-        </w:rPr>
-      </w:pPr>
-      <w:r>
-        <w:rPr>
-          <w:rFonts w:eastAsiaTheme="minorEastAsia"/>
-        </w:rPr>
-        <w:t>Dose prépa = 0.5mGy/2^8.3= 0.5/315 = 1.6µGy</w:t>
-      </w:r>
-    </w:p>
-    <w:p>
-      <w:pPr>
-        <w:spacing w:after="0" w:line="240" w:lineRule="auto"/>
-        <w:rPr>
-          <w:rFonts w:eastAsiaTheme="minorEastAsia"/>
-        </w:rPr>
-      </w:pPr>
-      <w:r>
-        <w:rPr>
-          <w:rFonts w:eastAsiaTheme="minorEastAsia"/>
-        </w:rPr>
-        <w:t xml:space="preserve">Dose </w:t>
-      </w:r>
-      <w:proofErr w:type="spellStart"/>
-      <w:r>
-        <w:rPr>
-          <w:rFonts w:eastAsiaTheme="minorEastAsia"/>
-        </w:rPr>
-        <w:t>Inj</w:t>
-      </w:r>
-      <w:proofErr w:type="spellEnd"/>
-      <w:r>
-        <w:rPr>
-          <w:rFonts w:eastAsiaTheme="minorEastAsia"/>
-        </w:rPr>
-        <w:t xml:space="preserve"> = 27.72mGy/2^8.3= 27.72/315 = 88µGy</w:t>
-      </w:r>
-    </w:p>
-    <w:p>
-      <w:pPr>
-        <w:spacing w:after="0" w:line="240" w:lineRule="auto"/>
-        <w:rPr>
-          <w:rFonts w:eastAsiaTheme="minorEastAsia"/>
-        </w:rPr>
-      </w:pPr>
-    </w:p>
-    <w:p>
-      <w:pPr>
-        <w:spacing w:after="0" w:line="240" w:lineRule="auto"/>
-        <w:rPr>
-          <w:rFonts w:eastAsiaTheme="minorEastAsia"/>
-        </w:rPr>
-      </w:pPr>
-      <w:r>
-        <w:rPr>
-          <w:rFonts w:eastAsiaTheme="minorEastAsia"/>
-        </w:rPr>
-        <w:t>Dose Total 89.6µGy</w:t>
-      </w:r>
-    </w:p>
-    <w:p>
-      <w:pPr>
-        <w:spacing w:after="0" w:line="240" w:lineRule="auto"/>
-        <w:rPr>
-          <w:rFonts w:eastAsiaTheme="minorEastAsia"/>
-        </w:rPr>
-      </w:pPr>
-    </w:p>
-    <w:p>
-      <w:pPr>
-        <w:spacing w:after="0" w:line="240" w:lineRule="auto"/>
-        <w:rPr>
-          <w:rFonts w:eastAsiaTheme="minorEastAsia"/>
-        </w:rPr>
-      </w:pPr>
-      <w:r>
-        <w:rPr>
-          <w:rFonts w:eastAsiaTheme="minorEastAsia"/>
-        </w:rPr>
-        <w:t>b)</w:t>
-      </w:r>
-    </w:p>
-    <w:p>
-      <w:pPr>
-        <w:spacing w:after="0" w:line="240" w:lineRule="auto"/>
-        <w:rPr>
-          <w:rFonts w:eastAsiaTheme="minorEastAsia"/>
-        </w:rPr>
-      </w:pPr>
-      <w:r>
-        <w:rPr>
-          <w:rFonts w:eastAsiaTheme="minorEastAsia"/>
-        </w:rPr>
-        <w:t>2 patient /mois = 24 patients/an</w:t>
-      </w:r>
-    </w:p>
-    <w:p>
-      <w:pPr>
-        <w:spacing w:after="0" w:line="240" w:lineRule="auto"/>
-        <w:rPr>
-          <w:rFonts w:eastAsiaTheme="minorEastAsia"/>
-        </w:rPr>
-      </w:pPr>
-      <w:r>
-        <w:rPr>
-          <w:rFonts w:eastAsiaTheme="minorEastAsia"/>
-        </w:rPr>
-        <w:t>1 patient = 4 cures donc 24 patient = 96 cures</w:t>
-      </w:r>
-    </w:p>
-    <w:p>
-      <w:pPr>
-        <w:spacing w:after="0" w:line="240" w:lineRule="auto"/>
-        <w:rPr>
-          <w:rFonts w:eastAsiaTheme="minorEastAsia"/>
-        </w:rPr>
-      </w:pPr>
-      <w:r>
-        <w:rPr>
-          <w:rFonts w:eastAsiaTheme="minorEastAsia"/>
-        </w:rPr>
-        <w:t>Dose extrémité opérateur/an = 96 *89.6µGy= 8mGy/an</w:t>
-      </w:r>
-    </w:p>
-    <w:p>
-      <w:pPr>
-        <w:spacing w:after="0" w:line="240" w:lineRule="auto"/>
-        <w:rPr>
-          <w:rFonts w:eastAsiaTheme="minorEastAsia"/>
-          <w:color w:val="660066"/>
-        </w:rPr>
-      </w:pPr>
-      <w:r>
-        <w:rPr>
-          <w:rFonts w:eastAsiaTheme="minorEastAsia"/>
-          <w:color w:val="660066"/>
-        </w:rPr>
-        <w:t>(</w:t>
-      </w:r>
-      <w:proofErr w:type="gramStart"/>
-      <w:r>
-        <w:rPr>
-          <w:rFonts w:eastAsiaTheme="minorEastAsia"/>
-          <w:color w:val="660066"/>
-        </w:rPr>
-        <w:t>je</w:t>
-      </w:r>
-      <w:proofErr w:type="gramEnd"/>
-      <w:r>
-        <w:rPr>
-          <w:rFonts w:eastAsiaTheme="minorEastAsia"/>
-          <w:color w:val="660066"/>
-        </w:rPr>
-        <w:t xml:space="preserve"> trouve les mêmes résultats que toi) </w:t>
-      </w:r>
-    </w:p>
-    <w:p>
-      <w:pPr>
-        <w:spacing w:after="0" w:line="240" w:lineRule="auto"/>
-        <w:rPr>
-          <w:rFonts w:eastAsiaTheme="minorEastAsia"/>
-          <w:color w:val="660066"/>
-        </w:rPr>
-      </w:pPr>
-      <w:r>
-        <w:rPr>
-          <w:rFonts w:eastAsiaTheme="minorEastAsia"/>
-          <w:color w:val="660066"/>
-        </w:rPr>
-        <w:t xml:space="preserve">On déduit que pour la partie cure au Lu 177 le niveau d’exposition des extrémités d’un opérateur est bien inférieure </w:t>
-      </w:r>
-      <w:proofErr w:type="gramStart"/>
-      <w:r>
-        <w:rPr>
-          <w:rFonts w:eastAsiaTheme="minorEastAsia"/>
-          <w:color w:val="660066"/>
-        </w:rPr>
-        <w:t>au limitation travailleur</w:t>
-      </w:r>
-      <w:proofErr w:type="gramEnd"/>
-      <w:r>
-        <w:rPr>
-          <w:rFonts w:eastAsiaTheme="minorEastAsia"/>
-          <w:color w:val="660066"/>
-        </w:rPr>
-        <w:t xml:space="preserve"> 150 </w:t>
-      </w:r>
-      <w:proofErr w:type="spellStart"/>
-      <w:r>
-        <w:rPr>
-          <w:rFonts w:eastAsiaTheme="minorEastAsia"/>
-          <w:color w:val="660066"/>
-        </w:rPr>
-        <w:t>msV</w:t>
-      </w:r>
-      <w:proofErr w:type="spellEnd"/>
-      <w:r>
-        <w:rPr>
-          <w:rFonts w:eastAsiaTheme="minorEastAsia"/>
-          <w:color w:val="660066"/>
-        </w:rPr>
-        <w:t xml:space="preserve"> pour la catégorie B et 500 </w:t>
-      </w:r>
-      <w:proofErr w:type="spellStart"/>
-      <w:r>
-        <w:rPr>
-          <w:rFonts w:eastAsiaTheme="minorEastAsia"/>
-          <w:color w:val="660066"/>
-        </w:rPr>
-        <w:t>mSv</w:t>
-      </w:r>
-      <w:proofErr w:type="spellEnd"/>
       <w:r>
         <w:rPr>
           <w:rFonts w:eastAsiaTheme="minorEastAsia"/>
@@ -5973,7 +6006,6 @@
         <w:rPr>
           <w:rFonts w:eastAsiaTheme="minorEastAsia"/>
         </w:rPr>
-        <w:lastRenderedPageBreak/>
         <w:t xml:space="preserve">3) </w:t>
       </w:r>
     </w:p>
@@ -6995,6 +7027,7 @@
           <w:rFonts w:eastAsiaTheme="minorEastAsia"/>
           <w:color w:val="660066"/>
         </w:rPr>
+        <w:lastRenderedPageBreak/>
         <w:t xml:space="preserve">Je suis d’accord avec toi je proposerai une fenêtre autour de 208 </w:t>
       </w:r>
       <w:proofErr w:type="spellStart"/>
@@ -7079,7 +7112,6 @@
         <w:rPr>
           <w:rFonts w:eastAsiaTheme="minorEastAsia"/>
         </w:rPr>
-        <w:lastRenderedPageBreak/>
         <w:t>mono</w:t>
       </w:r>
       <w:proofErr w:type="gramEnd"/>

</xml_diff>